<commit_message>
Update Hussey - 2022 - Replicability of item dropping.docx
</commit_message>
<xml_diff>
--- a/manuscript/preprint/Hussey - 2022 - Replicability of item dropping.docx
+++ b/manuscript/preprint/Hussey - 2022 - Replicability of item dropping.docx
@@ -27,18 +27,10 @@
         <w:pStyle w:val="Title1"/>
       </w:pPr>
       <w:r>
-        <w:t xml:space="preserve">How replicable are the </w:t>
-      </w:r>
-      <w:r>
-        <w:t xml:space="preserve">recommendations of </w:t>
-      </w:r>
-    </w:p>
-    <w:p>
-      <w:pPr>
-        <w:pStyle w:val="Title1"/>
-      </w:pPr>
-      <w:r>
-        <w:t>“Cronbach’s alpha if item removed”?</w:t>
+        <w:t xml:space="preserve">The replicability of item dropping based on </w:t>
+      </w:r>
+      <w:r>
+        <w:t xml:space="preserve">Cronbach’s alpha </w:t>
       </w:r>
     </w:p>
     <w:p>
@@ -171,6 +163,562 @@
     </w:p>
     <w:p>
       <w:pPr>
+        <w:pStyle w:val="Heading1"/>
+      </w:pPr>
+      <w:r>
+        <w:t>Outline</w:t>
+      </w:r>
+    </w:p>
+    <w:p>
+      <w:pPr>
+        <w:pStyle w:val="Heading2"/>
+      </w:pPr>
+      <w:r>
+        <w:t>Introduction</w:t>
+      </w:r>
+    </w:p>
+    <w:p>
+      <w:r>
+        <w:t>Replicability crisis in social science.</w:t>
+      </w:r>
+    </w:p>
+    <w:p>
+      <w:r>
+        <w:t>Most often</w:t>
+      </w:r>
+      <w:r>
+        <w:t xml:space="preserve"> focuses on replicability of </w:t>
+      </w:r>
+      <w:r>
+        <w:t>results of inference tests in new data, i.e., congruence of significance of p values. Replicability is reduced by questionable research practices.</w:t>
+      </w:r>
+    </w:p>
+    <w:p>
+      <w:r>
+        <w:t xml:space="preserve">Calls for increased focus on measurement – flake and fried. </w:t>
+      </w:r>
+      <w:r>
+        <w:t>Metrics of validity are underreported, and th</w:t>
+      </w:r>
+      <w:r>
+        <w:t xml:space="preserve">e less likely a test is to be reported the more likely it is to be failed. </w:t>
+      </w:r>
+    </w:p>
+    <w:p>
+      <w:r>
+        <w:t>Many practices can be labelled as questionable or deleterious. But how bad, in either absolute or relative terms? It is surprising that it was not until very recently that the relative impact of different practices on the false positive rate was explored (</w:t>
+      </w:r>
+      <w:proofErr w:type="spellStart"/>
+      <w:r>
+        <w:t>felix</w:t>
+      </w:r>
+      <w:proofErr w:type="spellEnd"/>
+      <w:r>
+        <w:t xml:space="preserve"> paper).</w:t>
+      </w:r>
+    </w:p>
+    <w:p>
+      <w:r>
+        <w:t xml:space="preserve">Simulations show that common </w:t>
+      </w:r>
+      <w:r>
+        <w:t xml:space="preserve">p hacking </w:t>
+      </w:r>
+      <w:r>
+        <w:t xml:space="preserve">practices </w:t>
+      </w:r>
+      <w:r>
+        <w:t xml:space="preserve">such as X or Y increase the false positive rate from 0.05 (implied by an alpha of 0.05 to determine the significance of a p value) to XX. </w:t>
+      </w:r>
+    </w:p>
+    <w:p>
+      <w:r>
+        <w:t xml:space="preserve">Measurement practices </w:t>
+      </w:r>
+      <w:r>
+        <w:t xml:space="preserve">such as item dropping based on </w:t>
+      </w:r>
+      <w:proofErr w:type="spellStart"/>
+      <w:r>
+        <w:t>cronbach’s</w:t>
+      </w:r>
+      <w:proofErr w:type="spellEnd"/>
+      <w:r>
+        <w:t xml:space="preserve"> alpha </w:t>
+      </w:r>
+      <w:r>
+        <w:t xml:space="preserve">have also been shown to </w:t>
+      </w:r>
+      <w:r>
+        <w:t>increase the false positive rate</w:t>
+      </w:r>
+      <w:r>
+        <w:t xml:space="preserve"> of subsequent hypothesis tests</w:t>
+      </w:r>
+      <w:r>
+        <w:t xml:space="preserve">, and therefore decrease replicability. </w:t>
+      </w:r>
+    </w:p>
+    <w:p>
+      <w:r>
+        <w:t xml:space="preserve">However, less attention has been paid to the replicability of measurement decisions themselves. </w:t>
+      </w:r>
+    </w:p>
+    <w:p/>
+    <w:p>
+      <w:r>
+        <w:t>Reliability of measurement, influence on observable associations between variables.</w:t>
+      </w:r>
+    </w:p>
+    <w:p>
+      <w:r>
+        <w:t xml:space="preserve">Alpha is the most common metric of </w:t>
+      </w:r>
+      <w:r>
+        <w:t xml:space="preserve">reliability. </w:t>
+      </w:r>
+    </w:p>
+    <w:p>
+      <w:r>
+        <w:t>Item dropping. Essential part of scale development.</w:t>
+      </w:r>
+      <w:r>
+        <w:t xml:space="preserve"> </w:t>
+      </w:r>
+    </w:p>
+    <w:p>
+      <w:r>
+        <w:t xml:space="preserve">A common form of item dropping is dropping the item with the maximum value of </w:t>
+      </w:r>
+      <w:proofErr w:type="spellStart"/>
+      <w:r>
+        <w:t>cronbach’s</w:t>
+      </w:r>
+      <w:proofErr w:type="spellEnd"/>
+      <w:r>
+        <w:t xml:space="preserve"> alpha if removed. </w:t>
+      </w:r>
+    </w:p>
+    <w:p>
+      <w:r>
+        <w:t xml:space="preserve">However, also often used in substantive studies. Often used and not reported – can’t help develop scale if </w:t>
+      </w:r>
+      <w:proofErr w:type="spellStart"/>
+      <w:r>
+        <w:t>its</w:t>
+      </w:r>
+      <w:proofErr w:type="spellEnd"/>
+      <w:r>
+        <w:t xml:space="preserve"> not reported, only serves to boost false positive rate.</w:t>
+      </w:r>
+    </w:p>
+    <w:p>
+      <w:r>
+        <w:t xml:space="preserve">Most forms of p hacking represent instances of overfitting </w:t>
+      </w:r>
+      <w:proofErr w:type="gramStart"/>
+      <w:r>
+        <w:t>ones</w:t>
+      </w:r>
+      <w:proofErr w:type="gramEnd"/>
+      <w:r>
+        <w:t xml:space="preserve"> analyses on the data at hand. The same could be said for some measurement decisions such as </w:t>
+      </w:r>
+      <w:r>
+        <w:t>item dropping: it may increase reliability in the current sample, which would seem to be a good thing</w:t>
+      </w:r>
+      <w:r>
+        <w:t>, but to what degree are we overfitting on the data at hand? To what degree do item dropping decisions hold in new samples?</w:t>
+      </w:r>
+    </w:p>
+    <w:p>
+      <w:pPr>
+        <w:pStyle w:val="Heading1"/>
+      </w:pPr>
+      <w:r>
+        <w:t>Method</w:t>
+      </w:r>
+    </w:p>
+    <w:p>
+      <w:r>
+        <w:t>I use a large sample of data (N &gt; 125,000) on 25 individual differences scales that are commonly used in psychology research to test this. I use this real data to simulate pairs of original and replication studies</w:t>
+      </w:r>
+      <w:r>
+        <w:t xml:space="preserve"> that employed an identical number of participants. </w:t>
+      </w:r>
+    </w:p>
+    <w:p>
+      <w:r>
+        <w:t xml:space="preserve">For example, I sampled 100 of the XXX participants who completed the BRS and labelled them as the “original” study. I </w:t>
+      </w:r>
+      <w:r>
+        <w:t xml:space="preserve">then </w:t>
+      </w:r>
+      <w:r>
+        <w:t>sample</w:t>
+      </w:r>
+      <w:r>
+        <w:t>d</w:t>
+      </w:r>
+      <w:r>
+        <w:t xml:space="preserve"> the same number of participants </w:t>
+      </w:r>
+      <w:r>
+        <w:t>(</w:t>
+      </w:r>
+      <w:r>
+        <w:t>without replacement</w:t>
+      </w:r>
+      <w:r>
+        <w:t>)</w:t>
+      </w:r>
+      <w:r>
+        <w:t xml:space="preserve"> and assign</w:t>
+      </w:r>
+      <w:r>
+        <w:t>ed</w:t>
+      </w:r>
+      <w:r>
+        <w:t xml:space="preserve"> them to be the </w:t>
+      </w:r>
+      <w:r>
+        <w:t>“</w:t>
+      </w:r>
+      <w:r>
+        <w:t>replication</w:t>
+      </w:r>
+      <w:r>
+        <w:t>”</w:t>
+      </w:r>
+      <w:r>
+        <w:t xml:space="preserve"> study. In </w:t>
+      </w:r>
+      <w:r>
+        <w:t xml:space="preserve">both </w:t>
+      </w:r>
+      <w:r>
+        <w:t>sample</w:t>
+      </w:r>
+      <w:r>
+        <w:t>s</w:t>
+      </w:r>
+      <w:r>
+        <w:t>, I calculate</w:t>
+      </w:r>
+      <w:r>
+        <w:t>d</w:t>
+      </w:r>
+      <w:r>
+        <w:t xml:space="preserve"> Cronbach’s</w:t>
+      </w:r>
+      <w:r>
+        <w:t>-</w:t>
+      </w:r>
+      <w:r>
+        <w:t>alpha</w:t>
+      </w:r>
+      <w:r>
+        <w:t>-</w:t>
+      </w:r>
+      <w:r>
+        <w:t>if</w:t>
+      </w:r>
+      <w:r>
+        <w:t>-</w:t>
+      </w:r>
+      <w:r>
+        <w:t>item</w:t>
+      </w:r>
+      <w:r>
+        <w:t>-</w:t>
+      </w:r>
+      <w:r>
+        <w:t xml:space="preserve">dropped for all items, and </w:t>
+      </w:r>
+      <w:r>
+        <w:t xml:space="preserve">then </w:t>
+      </w:r>
+      <w:r>
+        <w:t>select</w:t>
+      </w:r>
+      <w:r>
+        <w:t>ed</w:t>
+      </w:r>
+      <w:r>
+        <w:t xml:space="preserve"> the item with the maximum </w:t>
+      </w:r>
+      <w:r>
+        <w:t xml:space="preserve">alpha </w:t>
+      </w:r>
+      <w:r>
+        <w:t xml:space="preserve">value </w:t>
+      </w:r>
+      <w:r>
+        <w:t>as the drop recommendation</w:t>
+      </w:r>
+      <w:r>
+        <w:t xml:space="preserve">. I then </w:t>
+      </w:r>
+      <w:r>
+        <w:t xml:space="preserve">assessed the congruence of the item </w:t>
+      </w:r>
+      <w:r>
+        <w:t>drop recommendation between the original and replication stud</w:t>
+      </w:r>
+      <w:r>
+        <w:t>y samples</w:t>
+      </w:r>
+      <w:r>
+        <w:t xml:space="preserve">. </w:t>
+      </w:r>
+    </w:p>
+    <w:p>
+      <w:r>
+        <w:t>In order to estimate the long run replicability of item drop</w:t>
+      </w:r>
+      <w:r>
+        <w:t xml:space="preserve"> recommendation based on max-</w:t>
+      </w:r>
+      <w:r>
+        <w:t>Cronbach’s-alpha-if-item-dropped</w:t>
+      </w:r>
+      <w:r>
+        <w:t>, I performed the</w:t>
+      </w:r>
+      <w:r>
+        <w:t xml:space="preserve"> above</w:t>
+      </w:r>
+      <w:r>
+        <w:t xml:space="preserve"> resampl</w:t>
+      </w:r>
+      <w:r>
+        <w:t>ing method</w:t>
+      </w:r>
+      <w:r>
+        <w:t xml:space="preserve"> a large number of times (XXX) for each of the 25 different scales, and using different sample sizes (i.e., 25, 50, 100, 250, 500</w:t>
+      </w:r>
+      <w:r>
+        <w:t xml:space="preserve"> in each sample</w:t>
+      </w:r>
+      <w:r>
+        <w:t>).</w:t>
+      </w:r>
+      <w:r>
+        <w:t xml:space="preserve"> </w:t>
+      </w:r>
+    </w:p>
+    <w:p>
+      <w:r>
+        <w:t>Lastly, g</w:t>
+      </w:r>
+      <w:r>
+        <w:t xml:space="preserve">iven that researchers’ decisions to drop items </w:t>
+      </w:r>
+      <w:r>
+        <w:t xml:space="preserve">based on Cronbach’s alpha </w:t>
+      </w:r>
+      <w:r>
+        <w:t>may or may not be contingent on numerical improvements in Cronbach’s alpha</w:t>
+      </w:r>
+      <w:r>
+        <w:t xml:space="preserve"> compared to the full-scale alpha</w:t>
+      </w:r>
+      <w:r>
+        <w:t>, I examined both cases.</w:t>
+      </w:r>
+      <w:r>
+        <w:t xml:space="preserve"> </w:t>
+      </w:r>
+      <w:r>
+        <w:t xml:space="preserve">Two </w:t>
+      </w:r>
+      <w:r>
+        <w:t>variations of th</w:t>
+      </w:r>
+      <w:r>
+        <w:t>e</w:t>
+      </w:r>
+      <w:r>
+        <w:t xml:space="preserve"> item dropping strategy</w:t>
+      </w:r>
+      <w:r>
+        <w:t xml:space="preserve"> were implemented:</w:t>
+      </w:r>
+      <w:r>
+        <w:t xml:space="preserve"> In strategy 1, a single item was always dropped in each sample (original and replication) based on the max-</w:t>
+      </w:r>
+      <w:r>
+        <w:t>Cronbach’s-alpha-if-item-dropped</w:t>
+      </w:r>
+      <w:r>
+        <w:t>. In strategy 2, a single item was dropped based on max-</w:t>
+      </w:r>
+      <w:r>
+        <w:t>Cronbach’s-alpha-if-item-dropped</w:t>
+      </w:r>
+      <w:r>
+        <w:t xml:space="preserve"> only if the max value was higher than the full-scale Cronbach’s alpha value. </w:t>
+      </w:r>
+    </w:p>
+    <w:p>
+      <w:r>
+        <w:lastRenderedPageBreak/>
+        <w:t>Each resample</w:t>
+      </w:r>
+      <w:r>
+        <w:t xml:space="preserve"> therefore </w:t>
+      </w:r>
+      <w:r>
+        <w:t>produced a binary (true/false) data point on whether the item drop recommendation replicated or not.</w:t>
+      </w:r>
+      <w:r>
+        <w:t xml:space="preserve"> This data was then </w:t>
+      </w:r>
+      <w:r>
+        <w:t xml:space="preserve">analyzed in </w:t>
+      </w:r>
+      <w:r>
+        <w:t>a</w:t>
+      </w:r>
+      <w:r>
+        <w:t xml:space="preserve"> multi-level logistic model.</w:t>
+      </w:r>
+      <w:r>
+        <w:t xml:space="preserve"> </w:t>
+      </w:r>
+      <w:r>
+        <w:t xml:space="preserve">Replication (true/false) was entered as the dependent variable, </w:t>
+      </w:r>
+      <w:r>
+        <w:t>sample</w:t>
+      </w:r>
+      <w:r>
+        <w:t xml:space="preserve"> </w:t>
+      </w:r>
+      <w:r>
+        <w:t>size</w:t>
+      </w:r>
+      <w:r>
+        <w:t xml:space="preserve"> (25, 50, 100, 250, 500), strategy (1 vs 2), and their interaction were entered as categorical fixed effects, and scale was entered as a random intercept. Wilkinson notation for the model was: </w:t>
+      </w:r>
+    </w:p>
+    <w:p>
+      <w:pPr>
+        <w:ind w:firstLine="0"/>
+        <w:jc w:val="left"/>
+        <w:rPr>
+          <w:rFonts w:ascii="Courier New" w:hAnsi="Courier New" w:cs="Courier New"/>
+          <w:sz w:val="16"/>
+          <w:szCs w:val="16"/>
+        </w:rPr>
+      </w:pPr>
+      <w:r>
+        <w:rPr>
+          <w:rFonts w:ascii="Courier New" w:hAnsi="Courier New" w:cs="Courier New"/>
+          <w:sz w:val="16"/>
+          <w:szCs w:val="16"/>
+        </w:rPr>
+        <w:t xml:space="preserve">replicated ~ 1 + </w:t>
+      </w:r>
+      <w:proofErr w:type="spellStart"/>
+      <w:r>
+        <w:rPr>
+          <w:rFonts w:ascii="Courier New" w:hAnsi="Courier New" w:cs="Courier New"/>
+          <w:sz w:val="16"/>
+          <w:szCs w:val="16"/>
+        </w:rPr>
+        <w:t>sample_size</w:t>
+      </w:r>
+      <w:proofErr w:type="spellEnd"/>
+      <w:r>
+        <w:rPr>
+          <w:rFonts w:ascii="Courier New" w:hAnsi="Courier New" w:cs="Courier New"/>
+          <w:sz w:val="16"/>
+          <w:szCs w:val="16"/>
+        </w:rPr>
+        <w:t xml:space="preserve"> * strategy + (1 | scale)</w:t>
+      </w:r>
+      <w:r>
+        <w:rPr>
+          <w:rFonts w:ascii="Courier New" w:hAnsi="Courier New" w:cs="Courier New"/>
+          <w:sz w:val="16"/>
+          <w:szCs w:val="16"/>
+        </w:rPr>
+        <w:t xml:space="preserve"> </w:t>
+      </w:r>
+    </w:p>
+    <w:p>
+      <w:r>
+        <w:t xml:space="preserve">No hypotheses were tested; </w:t>
+      </w:r>
+      <w:r>
+        <w:t xml:space="preserve">I </w:t>
+      </w:r>
+      <w:r>
+        <w:t xml:space="preserve">sought to estimate the </w:t>
+      </w:r>
+      <w:r>
+        <w:t>estimat</w:t>
+      </w:r>
+      <w:r>
+        <w:t>e the replication rate of item dropping decisions in each condition.</w:t>
+      </w:r>
+      <w:r>
+        <w:t xml:space="preserve"> This was done by calculating the marginal means </w:t>
+      </w:r>
+      <w:r>
+        <w:t xml:space="preserve">for each condition </w:t>
+      </w:r>
+      <w:r>
+        <w:t xml:space="preserve">using the </w:t>
+      </w:r>
+      <w:proofErr w:type="spellStart"/>
+      <w:r>
+        <w:t>marginalmeans</w:t>
+      </w:r>
+      <w:proofErr w:type="spellEnd"/>
+      <w:r>
+        <w:t xml:space="preserve"> R package (REF). </w:t>
+      </w:r>
+      <w:r>
+        <w:t>Results can be found in Table 1 and Figure 1.</w:t>
+      </w:r>
+    </w:p>
+    <w:p>
+      <w:pPr>
+        <w:pStyle w:val="Heading1"/>
+      </w:pPr>
+      <w:r>
+        <w:t>Discussion</w:t>
+      </w:r>
+    </w:p>
+    <w:p>
+      <w:r>
+        <w:t xml:space="preserve">The replication rate is low, even for large samples. Researchers who drop items based on </w:t>
+      </w:r>
+      <w:proofErr w:type="spellStart"/>
+      <w:r>
+        <w:t>cronbach’s</w:t>
+      </w:r>
+      <w:proofErr w:type="spellEnd"/>
+      <w:r>
+        <w:t xml:space="preserve"> alpha if removed, </w:t>
+      </w:r>
+    </w:p>
+    <w:p>
+      <w:r>
+        <w:t xml:space="preserve">Limitations. Uses real data, but a limited number of scales. Scales’ properties may not be representative of other fields, as they were not randomly selected. Scales in development may demonstrate a different replication rate. </w:t>
+      </w:r>
+    </w:p>
+    <w:p>
+      <w:r>
+        <w:t xml:space="preserve">Resampling could be used by other researchers to examine the robustness of their item drop decisions. </w:t>
+      </w:r>
+    </w:p>
+    <w:p/>
+    <w:p/>
+    <w:p>
+      <w:pPr>
         <w:pStyle w:val="Heading2"/>
         <w:rPr>
           <w:rFonts w:eastAsiaTheme="minorEastAsia" w:cstheme="minorBidi"/>
@@ -178,12 +726,22 @@
           <w:bCs w:val="0"/>
         </w:rPr>
       </w:pPr>
-      <w:r>
+    </w:p>
+    <w:p>
+      <w:pPr>
+        <w:pStyle w:val="Heading2"/>
         <w:rPr>
           <w:rFonts w:eastAsiaTheme="minorEastAsia" w:cstheme="minorBidi"/>
           <w:b w:val="0"/>
           <w:bCs w:val="0"/>
         </w:rPr>
+      </w:pPr>
+      <w:r>
+        <w:rPr>
+          <w:rFonts w:eastAsiaTheme="minorEastAsia" w:cstheme="minorBidi"/>
+          <w:b w:val="0"/>
+          <w:bCs w:val="0"/>
+        </w:rPr>
         <w:t>Outline</w:t>
       </w:r>
     </w:p>
@@ -276,10 +834,7 @@
         <w:t>if alpha improves in sample given a specific item drop, does dropping the same item also improve reliability out of sample?</w:t>
       </w:r>
       <w:r>
-        <w:t xml:space="preserve"> This is a slightly less severe test than the previous ones, as there could be improvements but smaller ones than the best item. Akin to 1 vs 2, this one could either consider all cases or just cases where </w:t>
-      </w:r>
-      <w:r>
-        <w:t>an item was recommended to be dropped relative to the full scale (i.e., dropping optional)</w:t>
+        <w:t xml:space="preserve"> This is a slightly less severe test than the previous ones, as there could be improvements but smaller ones than the best item. Akin to 1 vs 2, this one could either consider all cases or just cases where an item was recommended to be dropped relative to the full scale (i.e., dropping optional)</w:t>
       </w:r>
     </w:p>
     <w:p>
@@ -602,57 +1157,54 @@
         <w:t>useful</w:t>
       </w:r>
       <w:r>
-        <w:t xml:space="preserve"> to consider more proximal causes, such as </w:t>
+        <w:t xml:space="preserve"> to consider more proximal causes, such as feedback from the environment that serves to establish and maintain research practices.</w:t>
+      </w:r>
+      <w:r>
+        <w:t xml:space="preserve"> </w:t>
+      </w:r>
+    </w:p>
+    <w:p>
+      <w:r>
+        <w:t xml:space="preserve">In this paper, I consider one such source: the default output of popular </w:t>
+      </w:r>
+      <w:r>
+        <w:t>statistic</w:t>
+      </w:r>
+      <w:r>
+        <w:t>al</w:t>
+      </w:r>
+      <w:r>
+        <w:t xml:space="preserve"> software packages used to calculate α</w:t>
+      </w:r>
+      <w:r>
+        <w:t xml:space="preserve">, including </w:t>
+      </w:r>
+      <w:r>
+        <w:t>SPSS and the R package psych</w:t>
+      </w:r>
+      <w:r>
+        <w:t xml:space="preserve">. Both </w:t>
+      </w:r>
+      <w:r>
+        <w:t xml:space="preserve">present the user not only with the α estimate </w:t>
+      </w:r>
+      <w:r>
+        <w:t xml:space="preserve">observed </w:t>
+      </w:r>
+      <w:r>
+        <w:t>in the sample but also a table of what α would be if a given item was excluded</w:t>
+      </w:r>
+      <w:r>
+        <w:t xml:space="preserve">. This </w:t>
+      </w:r>
+      <w:r>
+        <w:t>output</w:t>
+      </w:r>
+      <w:r>
+        <w:t xml:space="preserve"> </w:t>
       </w:r>
       <w:r>
         <w:lastRenderedPageBreak/>
-        <w:t>feedback from the environment that serves to establish and maintain research practices.</w:t>
-      </w:r>
-      <w:r>
-        <w:t xml:space="preserve"> </w:t>
-      </w:r>
-    </w:p>
-    <w:p>
-      <w:r>
-        <w:t xml:space="preserve">In this paper, I consider one such source: the default output of popular </w:t>
-      </w:r>
-      <w:r>
-        <w:t>statistic</w:t>
-      </w:r>
-      <w:r>
-        <w:t>al</w:t>
-      </w:r>
-      <w:r>
-        <w:t xml:space="preserve"> software packages used to calculate α</w:t>
-      </w:r>
-      <w:r>
-        <w:t xml:space="preserve">, including </w:t>
-      </w:r>
-      <w:r>
-        <w:t>SPSS and the R package psych</w:t>
-      </w:r>
-      <w:r>
-        <w:t xml:space="preserve">. Both </w:t>
-      </w:r>
-      <w:r>
-        <w:t xml:space="preserve">present the user not only with the α estimate </w:t>
-      </w:r>
-      <w:r>
-        <w:t xml:space="preserve">observed </w:t>
-      </w:r>
-      <w:r>
-        <w:t>in the sample but also a table of what α would be if a given item was excluded</w:t>
-      </w:r>
-      <w:r>
-        <w:t xml:space="preserve">. This </w:t>
-      </w:r>
-      <w:r>
-        <w:t>output</w:t>
-      </w:r>
-      <w:r>
-        <w:t xml:space="preserve"> </w:t>
-      </w:r>
-      <w:r>
         <w:t>plausibly</w:t>
       </w:r>
       <w:r>
@@ -784,6 +1336,25 @@
       </w:r>
     </w:p>
     <w:p/>
+    <w:p>
+      <w:r>
+        <w:t>Flake &amp; Fried emphasis the need for transparency in order to assess questionable measurement practices. Questionable vs answerable, …</w:t>
+      </w:r>
+    </w:p>
+    <w:p>
+      <w:pPr>
+        <w:spacing w:line="480" w:lineRule="auto"/>
+        <w:ind w:firstLine="720"/>
+        <w:jc w:val="left"/>
+      </w:pPr>
+    </w:p>
+    <w:p>
+      <w:pPr>
+        <w:spacing w:line="480" w:lineRule="auto"/>
+        <w:ind w:firstLine="720"/>
+        <w:jc w:val="left"/>
+      </w:pPr>
+    </w:p>
     <w:p>
       <w:pPr>
         <w:spacing w:line="480" w:lineRule="auto"/>
@@ -3956,15 +4527,6 @@
 </file>
 
 <file path=customXml/item2.xml><?xml version="1.0" encoding="utf-8"?>
-<?mso-contentType ?>
-<FormTemplates xmlns="http://schemas.microsoft.com/sharepoint/v3/contenttype/forms">
-  <Display>DocumentLibraryForm</Display>
-  <Edit>AssetEditForm</Edit>
-  <New>DocumentLibraryForm</New>
-</FormTemplates>
-</file>
-
-<file path=customXml/item3.xml><?xml version="1.0" encoding="utf-8"?>
 <b:Sources xmlns:b="http://schemas.openxmlformats.org/officeDocument/2006/bibliography" SelectedStyle="\APASixthEditionOfficeOnline.xsl" StyleName="APA" Version="6">
   <b:Source>
     <b:Tag>Article</b:Tag>
@@ -4011,6 +4573,15 @@
 </b:Sources>
 </file>
 
+<file path=customXml/item3.xml><?xml version="1.0" encoding="utf-8"?>
+<?mso-contentType ?>
+<FormTemplates xmlns="http://schemas.microsoft.com/sharepoint/v3/contenttype/forms">
+  <Display>DocumentLibraryForm</Display>
+  <Edit>AssetEditForm</Edit>
+  <New>DocumentLibraryForm</New>
+</FormTemplates>
+</file>
+
 <file path=customXml/itemProps1.xml><?xml version="1.0" encoding="utf-8"?>
 <ds:datastoreItem xmlns:ds="http://schemas.openxmlformats.org/officeDocument/2006/customXml" ds:itemID="{55AF091B-3C7A-41E3-B477-F2FDAA23CFDA}">
   <ds:schemaRefs>
@@ -4020,17 +4591,17 @@
 </file>
 
 <file path=customXml/itemProps2.xml><?xml version="1.0" encoding="utf-8"?>
+<ds:datastoreItem xmlns:ds="http://schemas.openxmlformats.org/officeDocument/2006/customXml" ds:itemID="{EF9C6A77-CE02-844E-9F4E-E4514314E63E}">
+  <ds:schemaRefs>
+    <ds:schemaRef ds:uri="http://schemas.openxmlformats.org/officeDocument/2006/bibliography"/>
+  </ds:schemaRefs>
+</ds:datastoreItem>
+</file>
+
+<file path=customXml/itemProps3.xml><?xml version="1.0" encoding="utf-8"?>
 <ds:datastoreItem xmlns:ds="http://schemas.openxmlformats.org/officeDocument/2006/customXml" ds:itemID="{FC49F074-30BA-4C9C-B9EE-E13520AAFA01}">
   <ds:schemaRefs>
     <ds:schemaRef ds:uri="http://schemas.microsoft.com/sharepoint/v3/contenttype/forms"/>
   </ds:schemaRefs>
 </ds:datastoreItem>
-</file>
-
-<file path=customXml/itemProps3.xml><?xml version="1.0" encoding="utf-8"?>
-<ds:datastoreItem xmlns:ds="http://schemas.openxmlformats.org/officeDocument/2006/customXml" ds:itemID="{EF9C6A77-CE02-844E-9F4E-E4514314E63E}">
-  <ds:schemaRefs>
-    <ds:schemaRef ds:uri="http://schemas.openxmlformats.org/officeDocument/2006/bibliography"/>
-  </ds:schemaRefs>
-</ds:datastoreItem>
 </file>
</xml_diff>